<commit_message>
fixed formatting for the page numbers and for the table of contents
</commit_message>
<xml_diff>
--- a/Proposal.docx
+++ b/Proposal.docx
@@ -3,33 +3,39 @@
 <w:document xmlns:wpc="http://schemas.microsoft.com/office/word/2010/wordprocessingCanvas" xmlns:cx="http://schemas.microsoft.com/office/drawing/2014/chartex" xmlns:cx1="http://schemas.microsoft.com/office/drawing/2015/9/8/chartex" xmlns:cx2="http://schemas.microsoft.com/office/drawing/2015/10/21/chartex" xmlns:cx3="http://schemas.microsoft.com/office/drawing/2016/5/9/chartex" xmlns:cx4="http://schemas.microsoft.com/office/drawing/2016/5/10/chartex" xmlns:cx5="http://schemas.microsoft.com/office/drawing/2016/5/11/chartex" xmlns:cx6="http://schemas.microsoft.com/office/drawing/2016/5/12/chartex" xmlns:cx7="http://schemas.microsoft.com/office/drawing/2016/5/13/chartex" xmlns:cx8="http://schemas.microsoft.com/office/drawing/2016/5/14/chartex" xmlns:mc="http://schemas.openxmlformats.org/markup-compatibility/2006" xmlns:aink="http://schemas.microsoft.com/office/drawing/2016/ink" xmlns:am3d="http://schemas.microsoft.com/office/drawing/2017/model3d" xmlns:o="urn:schemas-microsoft-com:office:office" xmlns:r="http://schemas.openxmlformats.org/officeDocument/2006/relationships" xmlns:m="http://schemas.openxmlformats.org/officeDocument/2006/math" xmlns:v="urn:schemas-microsoft-com:vml" xmlns:wp14="http://schemas.microsoft.com/office/word/2010/wordprocessingDrawing" xmlns:wp="http://schemas.openxmlformats.org/drawingml/2006/wordprocessingDrawing" xmlns:w10="urn:schemas-microsoft-com:office:word" xmlns:w="http://schemas.openxmlformats.org/wordprocessingml/2006/main" xmlns:w14="http://schemas.microsoft.com/office/word/2010/wordml" xmlns:w15="http://schemas.microsoft.com/office/word/2012/wordml" xmlns:w16cid="http://schemas.microsoft.com/office/word/2016/wordml/cid" xmlns:w16se="http://schemas.microsoft.com/office/word/2015/wordml/symex" xmlns:wpg="http://schemas.microsoft.com/office/word/2010/wordprocessingGroup" xmlns:wpi="http://schemas.microsoft.com/office/word/2010/wordprocessingInk" xmlns:wne="http://schemas.microsoft.com/office/word/2006/wordml" xmlns:wps="http://schemas.microsoft.com/office/word/2010/wordprocessingShape" mc:Ignorable="w14 w15 w16se w16cid wp14">
   <w:body>
     <w:p>
+      <w:r>
+        <w:t>Title Page</w:t>
+      </w:r>
+      <w:bookmarkStart w:id="0" w:name="_GoBack"/>
+      <w:bookmarkEnd w:id="0"/>
+    </w:p>
+    <w:p>
+      <w:pPr>
+        <w:spacing w:after="160" w:line="259" w:lineRule="auto"/>
+      </w:pPr>
+    </w:p>
+    <w:p>
+      <w:pPr>
+        <w:spacing w:after="160" w:line="259" w:lineRule="auto"/>
+      </w:pPr>
+    </w:p>
+    <w:p>
       <w:pPr>
         <w:pStyle w:val="Heading1"/>
-      </w:pPr>
-      <w:bookmarkStart w:id="0" w:name="_Toc26029634"/>
-      <w:r>
-        <w:t>Title Page</w:t>
-      </w:r>
-      <w:bookmarkEnd w:id="0"/>
-    </w:p>
-    <w:p>
-      <w:pPr>
-        <w:spacing w:after="160" w:line="259" w:lineRule="auto"/>
-      </w:pPr>
-    </w:p>
-    <w:p>
-      <w:pPr>
-        <w:spacing w:after="160" w:line="259" w:lineRule="auto"/>
-      </w:pPr>
-      <w:r>
-        <w:br w:type="page"/>
-      </w:r>
+        <w:sectPr>
+          <w:pgSz w:w="12240" w:h="15840"/>
+          <w:pgMar w:top="1440" w:right="1440" w:bottom="1440" w:left="1440" w:header="720" w:footer="720" w:gutter="0"/>
+          <w:pgNumType w:start="1"/>
+          <w:cols w:space="720"/>
+          <w:docGrid w:linePitch="360"/>
+        </w:sectPr>
+      </w:pPr>
     </w:p>
     <w:p>
       <w:pPr>
         <w:pStyle w:val="Heading1"/>
       </w:pPr>
-      <w:bookmarkStart w:id="1" w:name="_Toc26029635"/>
+      <w:bookmarkStart w:id="1" w:name="_Toc26130522"/>
       <w:r>
         <w:lastRenderedPageBreak/>
         <w:t>Executive Summary</w:t>
@@ -49,7 +55,7 @@
       <w:pPr>
         <w:pStyle w:val="Heading1"/>
       </w:pPr>
-      <w:bookmarkStart w:id="2" w:name="_Toc26029636"/>
+      <w:bookmarkStart w:id="2" w:name="_Toc26130523"/>
       <w:r>
         <w:lastRenderedPageBreak/>
         <w:t>Table of Contents</w:t>
@@ -80,13 +86,13 @@
       <w:r>
         <w:fldChar w:fldCharType="separate"/>
       </w:r>
-      <w:hyperlink w:anchor="_Toc26029634" w:history="1">
+      <w:hyperlink w:anchor="_Toc26130522" w:history="1">
         <w:r>
           <w:rPr>
             <w:rStyle w:val="Hyperlink"/>
             <w:noProof/>
           </w:rPr>
-          <w:t>Title Page</w:t>
+          <w:t>Executive Summary</w:t>
         </w:r>
         <w:r>
           <w:rPr>
@@ -107,7 +113,7 @@
             <w:noProof/>
             <w:webHidden/>
           </w:rPr>
-          <w:instrText xml:space="preserve"> PAGEREF _Toc26029634 \h </w:instrText>
+          <w:instrText xml:space="preserve"> PAGEREF _Toc26130522 \h </w:instrText>
         </w:r>
         <w:r>
           <w:rPr>
@@ -127,7 +133,7 @@
             <w:noProof/>
             <w:webHidden/>
           </w:rPr>
-          <w:t>1</w:t>
+          <w:t>i</w:t>
         </w:r>
         <w:r>
           <w:rPr>
@@ -153,13 +159,13 @@
           <w:szCs w:val="22"/>
         </w:rPr>
       </w:pPr>
-      <w:hyperlink w:anchor="_Toc26029635" w:history="1">
+      <w:hyperlink w:anchor="_Toc26130523" w:history="1">
         <w:r>
           <w:rPr>
             <w:rStyle w:val="Hyperlink"/>
             <w:noProof/>
           </w:rPr>
-          <w:t>Executive Summary</w:t>
+          <w:t>Table of Contents</w:t>
         </w:r>
         <w:r>
           <w:rPr>
@@ -180,7 +186,7 @@
             <w:noProof/>
             <w:webHidden/>
           </w:rPr>
-          <w:instrText xml:space="preserve"> PAGEREF _Toc26029635 \h </w:instrText>
+          <w:instrText xml:space="preserve"> PAGEREF _Toc26130523 \h </w:instrText>
         </w:r>
         <w:r>
           <w:rPr>
@@ -200,7 +206,7 @@
             <w:noProof/>
             <w:webHidden/>
           </w:rPr>
-          <w:t>2</w:t>
+          <w:t>ii</w:t>
         </w:r>
         <w:r>
           <w:rPr>
@@ -226,13 +232,13 @@
           <w:szCs w:val="22"/>
         </w:rPr>
       </w:pPr>
-      <w:hyperlink w:anchor="_Toc26029636" w:history="1">
+      <w:hyperlink w:anchor="_Toc26130524" w:history="1">
         <w:r>
           <w:rPr>
             <w:rStyle w:val="Hyperlink"/>
             <w:noProof/>
           </w:rPr>
-          <w:t>Table of Contents</w:t>
+          <w:t>List of Figures and Tables</w:t>
         </w:r>
         <w:r>
           <w:rPr>
@@ -253,7 +259,7 @@
             <w:noProof/>
             <w:webHidden/>
           </w:rPr>
-          <w:instrText xml:space="preserve"> PAGEREF _Toc26029636 \h </w:instrText>
+          <w:instrText xml:space="preserve"> PAGEREF _Toc26130524 \h </w:instrText>
         </w:r>
         <w:r>
           <w:rPr>
@@ -273,7 +279,7 @@
             <w:noProof/>
             <w:webHidden/>
           </w:rPr>
-          <w:t>3</w:t>
+          <w:t>iii</w:t>
         </w:r>
         <w:r>
           <w:rPr>
@@ -299,13 +305,13 @@
           <w:szCs w:val="22"/>
         </w:rPr>
       </w:pPr>
-      <w:hyperlink w:anchor="_Toc26029637" w:history="1">
+      <w:hyperlink w:anchor="_Toc26130525" w:history="1">
         <w:r>
           <w:rPr>
             <w:rStyle w:val="Hyperlink"/>
             <w:noProof/>
           </w:rPr>
-          <w:t>List of Figures and Tables</w:t>
+          <w:t>Introduction and Statement of Problem</w:t>
         </w:r>
         <w:r>
           <w:rPr>
@@ -326,7 +332,7 @@
             <w:noProof/>
             <w:webHidden/>
           </w:rPr>
-          <w:instrText xml:space="preserve"> PAGEREF _Toc26029637 \h </w:instrText>
+          <w:instrText xml:space="preserve"> PAGEREF _Toc26130525 \h </w:instrText>
         </w:r>
         <w:r>
           <w:rPr>
@@ -346,7 +352,7 @@
             <w:noProof/>
             <w:webHidden/>
           </w:rPr>
-          <w:t>4</w:t>
+          <w:t>1</w:t>
         </w:r>
         <w:r>
           <w:rPr>
@@ -372,13 +378,13 @@
           <w:szCs w:val="22"/>
         </w:rPr>
       </w:pPr>
-      <w:hyperlink w:anchor="_Toc26029638" w:history="1">
+      <w:hyperlink w:anchor="_Toc26130526" w:history="1">
         <w:r>
           <w:rPr>
             <w:rStyle w:val="Hyperlink"/>
             <w:noProof/>
           </w:rPr>
-          <w:t>Introduction and Statement of Problem</w:t>
+          <w:t>Background Information</w:t>
         </w:r>
         <w:r>
           <w:rPr>
@@ -399,7 +405,7 @@
             <w:noProof/>
             <w:webHidden/>
           </w:rPr>
-          <w:instrText xml:space="preserve"> PAGEREF _Toc26029638 \h </w:instrText>
+          <w:instrText xml:space="preserve"> PAGEREF _Toc26130526 \h </w:instrText>
         </w:r>
         <w:r>
           <w:rPr>
@@ -419,7 +425,7 @@
             <w:noProof/>
             <w:webHidden/>
           </w:rPr>
-          <w:t>5</w:t>
+          <w:t>2</w:t>
         </w:r>
         <w:r>
           <w:rPr>
@@ -445,13 +451,13 @@
           <w:szCs w:val="22"/>
         </w:rPr>
       </w:pPr>
-      <w:hyperlink w:anchor="_Toc26029639" w:history="1">
+      <w:hyperlink w:anchor="_Toc26130527" w:history="1">
         <w:r>
           <w:rPr>
             <w:rStyle w:val="Hyperlink"/>
             <w:noProof/>
           </w:rPr>
-          <w:t>Background Information</w:t>
+          <w:t>Method of Work</w:t>
         </w:r>
         <w:r>
           <w:rPr>
@@ -472,7 +478,7 @@
             <w:noProof/>
             <w:webHidden/>
           </w:rPr>
-          <w:instrText xml:space="preserve"> PAGEREF _Toc26029639 \h </w:instrText>
+          <w:instrText xml:space="preserve"> PAGEREF _Toc26130527 \h </w:instrText>
         </w:r>
         <w:r>
           <w:rPr>
@@ -492,7 +498,7 @@
             <w:noProof/>
             <w:webHidden/>
           </w:rPr>
-          <w:t>6</w:t>
+          <w:t>3</w:t>
         </w:r>
         <w:r>
           <w:rPr>
@@ -518,13 +524,13 @@
           <w:szCs w:val="22"/>
         </w:rPr>
       </w:pPr>
-      <w:hyperlink w:anchor="_Toc26029640" w:history="1">
+      <w:hyperlink w:anchor="_Toc26130528" w:history="1">
         <w:r>
           <w:rPr>
             <w:rStyle w:val="Hyperlink"/>
             <w:noProof/>
           </w:rPr>
-          <w:t>Method of Work</w:t>
+          <w:t>Management Plan</w:t>
         </w:r>
         <w:r>
           <w:rPr>
@@ -545,7 +551,7 @@
             <w:noProof/>
             <w:webHidden/>
           </w:rPr>
-          <w:instrText xml:space="preserve"> PAGEREF _Toc26029640 \h </w:instrText>
+          <w:instrText xml:space="preserve"> PAGEREF _Toc26130528 \h </w:instrText>
         </w:r>
         <w:r>
           <w:rPr>
@@ -565,7 +571,7 @@
             <w:noProof/>
             <w:webHidden/>
           </w:rPr>
-          <w:t>7</w:t>
+          <w:t>4</w:t>
         </w:r>
         <w:r>
           <w:rPr>
@@ -591,13 +597,13 @@
           <w:szCs w:val="22"/>
         </w:rPr>
       </w:pPr>
-      <w:hyperlink w:anchor="_Toc26029641" w:history="1">
+      <w:hyperlink w:anchor="_Toc26130529" w:history="1">
         <w:r>
           <w:rPr>
             <w:rStyle w:val="Hyperlink"/>
             <w:noProof/>
           </w:rPr>
-          <w:t>Management Plan</w:t>
+          <w:t>Conclusion</w:t>
         </w:r>
         <w:r>
           <w:rPr>
@@ -618,7 +624,7 @@
             <w:noProof/>
             <w:webHidden/>
           </w:rPr>
-          <w:instrText xml:space="preserve"> PAGEREF _Toc26029641 \h </w:instrText>
+          <w:instrText xml:space="preserve"> PAGEREF _Toc26130529 \h </w:instrText>
         </w:r>
         <w:r>
           <w:rPr>
@@ -638,7 +644,7 @@
             <w:noProof/>
             <w:webHidden/>
           </w:rPr>
-          <w:t>8</w:t>
+          <w:t>5</w:t>
         </w:r>
         <w:r>
           <w:rPr>
@@ -664,13 +670,13 @@
           <w:szCs w:val="22"/>
         </w:rPr>
       </w:pPr>
-      <w:hyperlink w:anchor="_Toc26029642" w:history="1">
+      <w:hyperlink w:anchor="_Toc26130530" w:history="1">
         <w:r>
           <w:rPr>
             <w:rStyle w:val="Hyperlink"/>
             <w:noProof/>
           </w:rPr>
-          <w:t>Conclusion</w:t>
+          <w:t>References</w:t>
         </w:r>
         <w:r>
           <w:rPr>
@@ -691,7 +697,7 @@
             <w:noProof/>
             <w:webHidden/>
           </w:rPr>
-          <w:instrText xml:space="preserve"> PAGEREF _Toc26029642 \h </w:instrText>
+          <w:instrText xml:space="preserve"> PAGEREF _Toc26130530 \h </w:instrText>
         </w:r>
         <w:r>
           <w:rPr>
@@ -711,7 +717,7 @@
             <w:noProof/>
             <w:webHidden/>
           </w:rPr>
-          <w:t>9</w:t>
+          <w:t>6</w:t>
         </w:r>
         <w:r>
           <w:rPr>
@@ -737,13 +743,13 @@
           <w:szCs w:val="22"/>
         </w:rPr>
       </w:pPr>
-      <w:hyperlink w:anchor="_Toc26029643" w:history="1">
+      <w:hyperlink w:anchor="_Toc26130531" w:history="1">
         <w:r>
           <w:rPr>
             <w:rStyle w:val="Hyperlink"/>
             <w:noProof/>
           </w:rPr>
-          <w:t>References</w:t>
+          <w:t>Appendix</w:t>
         </w:r>
         <w:r>
           <w:rPr>
@@ -764,7 +770,7 @@
             <w:noProof/>
             <w:webHidden/>
           </w:rPr>
-          <w:instrText xml:space="preserve"> PAGEREF _Toc26029643 \h </w:instrText>
+          <w:instrText xml:space="preserve"> PAGEREF _Toc26130531 \h </w:instrText>
         </w:r>
         <w:r>
           <w:rPr>
@@ -784,7 +790,7 @@
             <w:noProof/>
             <w:webHidden/>
           </w:rPr>
-          <w:t>10</w:t>
+          <w:t>7</w:t>
         </w:r>
         <w:r>
           <w:rPr>
@@ -796,79 +802,6 @@
       </w:hyperlink>
     </w:p>
     <w:p>
-      <w:pPr>
-        <w:pStyle w:val="TOC1"/>
-        <w:tabs>
-          <w:tab w:val="right" w:leader="dot" w:pos="9350"/>
-        </w:tabs>
-        <w:rPr>
-          <w:rFonts w:asciiTheme="minorHAnsi" w:eastAsiaTheme="minorEastAsia" w:hAnsiTheme="minorHAnsi" w:cstheme="minorBidi"/>
-          <w:b w:val="0"/>
-          <w:noProof/>
-          <w:color w:val="auto"/>
-          <w:sz w:val="22"/>
-          <w:szCs w:val="22"/>
-        </w:rPr>
-      </w:pPr>
-      <w:hyperlink w:anchor="_Toc26029644" w:history="1">
-        <w:r>
-          <w:rPr>
-            <w:rStyle w:val="Hyperlink"/>
-            <w:noProof/>
-          </w:rPr>
-          <w:t>Appendix</w:t>
-        </w:r>
-        <w:r>
-          <w:rPr>
-            <w:noProof/>
-            <w:webHidden/>
-          </w:rPr>
-          <w:tab/>
-        </w:r>
-        <w:r>
-          <w:rPr>
-            <w:noProof/>
-            <w:webHidden/>
-          </w:rPr>
-          <w:fldChar w:fldCharType="begin"/>
-        </w:r>
-        <w:r>
-          <w:rPr>
-            <w:noProof/>
-            <w:webHidden/>
-          </w:rPr>
-          <w:instrText xml:space="preserve"> PAGEREF _Toc26029644 \h </w:instrText>
-        </w:r>
-        <w:r>
-          <w:rPr>
-            <w:noProof/>
-            <w:webHidden/>
-          </w:rPr>
-        </w:r>
-        <w:r>
-          <w:rPr>
-            <w:noProof/>
-            <w:webHidden/>
-          </w:rPr>
-          <w:fldChar w:fldCharType="separate"/>
-        </w:r>
-        <w:r>
-          <w:rPr>
-            <w:noProof/>
-            <w:webHidden/>
-          </w:rPr>
-          <w:t>11</w:t>
-        </w:r>
-        <w:r>
-          <w:rPr>
-            <w:noProof/>
-            <w:webHidden/>
-          </w:rPr>
-          <w:fldChar w:fldCharType="end"/>
-        </w:r>
-      </w:hyperlink>
-    </w:p>
-    <w:p>
       <w:r>
         <w:fldChar w:fldCharType="end"/>
       </w:r>
@@ -885,7 +818,7 @@
       <w:pPr>
         <w:pStyle w:val="Heading1"/>
       </w:pPr>
-      <w:bookmarkStart w:id="3" w:name="_Toc26029637"/>
+      <w:bookmarkStart w:id="3" w:name="_Toc26130524"/>
       <w:r>
         <w:lastRenderedPageBreak/>
         <w:t>List of Figures and Tables</w:t>
@@ -904,16 +837,24 @@
     <w:p>
       <w:pPr>
         <w:pStyle w:val="Heading1"/>
-      </w:pPr>
-      <w:bookmarkStart w:id="4" w:name="_Toc26029638"/>
+        <w:sectPr>
+          <w:footerReference w:type="default" r:id="rId7"/>
+          <w:pgSz w:w="12240" w:h="15840"/>
+          <w:pgMar w:top="1440" w:right="1440" w:bottom="1440" w:left="1440" w:header="720" w:footer="720" w:gutter="0"/>
+          <w:pgNumType w:fmt="lowerRoman" w:start="1"/>
+          <w:cols w:space="720"/>
+          <w:docGrid w:linePitch="360"/>
+        </w:sectPr>
+      </w:pPr>
+    </w:p>
+    <w:p>
+      <w:pPr>
+        <w:pStyle w:val="Heading1"/>
+      </w:pPr>
+      <w:bookmarkStart w:id="4" w:name="_Toc26130525"/>
       <w:r>
         <w:lastRenderedPageBreak/>
-        <w:t>Introdu</w:t>
-      </w:r>
-      <w:bookmarkStart w:id="5" w:name="_GoBack"/>
-      <w:bookmarkEnd w:id="5"/>
-      <w:r>
-        <w:t>ction and Statement of Problem</w:t>
+        <w:t>Introduction and Statement of Problem</w:t>
       </w:r>
       <w:bookmarkEnd w:id="4"/>
     </w:p>
@@ -930,12 +871,12 @@
       <w:pPr>
         <w:pStyle w:val="Heading1"/>
       </w:pPr>
-      <w:bookmarkStart w:id="6" w:name="_Toc26029639"/>
+      <w:bookmarkStart w:id="5" w:name="_Toc26130526"/>
       <w:r>
         <w:lastRenderedPageBreak/>
         <w:t>Background Information</w:t>
       </w:r>
-      <w:bookmarkEnd w:id="6"/>
+      <w:bookmarkEnd w:id="5"/>
     </w:p>
     <w:p/>
     <w:p>
@@ -950,12 +891,12 @@
       <w:pPr>
         <w:pStyle w:val="Heading1"/>
       </w:pPr>
-      <w:bookmarkStart w:id="7" w:name="_Toc26029640"/>
+      <w:bookmarkStart w:id="6" w:name="_Toc26130527"/>
       <w:r>
         <w:lastRenderedPageBreak/>
         <w:t>Method of Work</w:t>
       </w:r>
-      <w:bookmarkEnd w:id="7"/>
+      <w:bookmarkEnd w:id="6"/>
     </w:p>
     <w:p/>
     <w:p>
@@ -970,12 +911,12 @@
       <w:pPr>
         <w:pStyle w:val="Heading1"/>
       </w:pPr>
-      <w:bookmarkStart w:id="8" w:name="_Toc26029641"/>
+      <w:bookmarkStart w:id="7" w:name="_Toc26130528"/>
       <w:r>
         <w:lastRenderedPageBreak/>
         <w:t>Management Plan</w:t>
       </w:r>
-      <w:bookmarkEnd w:id="8"/>
+      <w:bookmarkEnd w:id="7"/>
     </w:p>
     <w:p/>
     <w:p>
@@ -990,12 +931,12 @@
       <w:pPr>
         <w:pStyle w:val="Heading1"/>
       </w:pPr>
-      <w:bookmarkStart w:id="9" w:name="_Toc26029642"/>
+      <w:bookmarkStart w:id="8" w:name="_Toc26130529"/>
       <w:r>
         <w:lastRenderedPageBreak/>
         <w:t>Conclusion</w:t>
       </w:r>
-      <w:bookmarkEnd w:id="9"/>
+      <w:bookmarkEnd w:id="8"/>
     </w:p>
     <w:p/>
     <w:p>
@@ -1010,12 +951,12 @@
       <w:pPr>
         <w:pStyle w:val="Heading1"/>
       </w:pPr>
-      <w:bookmarkStart w:id="10" w:name="_Toc26029643"/>
+      <w:bookmarkStart w:id="9" w:name="_Toc26130530"/>
       <w:r>
         <w:lastRenderedPageBreak/>
         <w:t>References</w:t>
       </w:r>
-      <w:bookmarkEnd w:id="10"/>
+      <w:bookmarkEnd w:id="9"/>
     </w:p>
     <w:p/>
     <w:p>
@@ -1030,12 +971,12 @@
       <w:pPr>
         <w:pStyle w:val="Heading1"/>
       </w:pPr>
-      <w:bookmarkStart w:id="11" w:name="_Toc26029644"/>
+      <w:bookmarkStart w:id="10" w:name="_Toc26130531"/>
       <w:r>
         <w:lastRenderedPageBreak/>
         <w:t>Appendix</w:t>
       </w:r>
-      <w:bookmarkEnd w:id="11"/>
+      <w:bookmarkEnd w:id="10"/>
     </w:p>
     <w:p/>
     <w:sectPr>
@@ -1066,6 +1007,59 @@
     </w:p>
   </w:endnote>
 </w:endnotes>
+</file>
+
+<file path=word/footer1.xml><?xml version="1.0" encoding="utf-8"?>
+<w:ftr xmlns:wpc="http://schemas.microsoft.com/office/word/2010/wordprocessingCanvas" xmlns:cx="http://schemas.microsoft.com/office/drawing/2014/chartex" xmlns:cx1="http://schemas.microsoft.com/office/drawing/2015/9/8/chartex" xmlns:cx2="http://schemas.microsoft.com/office/drawing/2015/10/21/chartex" xmlns:cx3="http://schemas.microsoft.com/office/drawing/2016/5/9/chartex" xmlns:cx4="http://schemas.microsoft.com/office/drawing/2016/5/10/chartex" xmlns:cx5="http://schemas.microsoft.com/office/drawing/2016/5/11/chartex" xmlns:cx6="http://schemas.microsoft.com/office/drawing/2016/5/12/chartex" xmlns:cx7="http://schemas.microsoft.com/office/drawing/2016/5/13/chartex" xmlns:cx8="http://schemas.microsoft.com/office/drawing/2016/5/14/chartex" xmlns:mc="http://schemas.openxmlformats.org/markup-compatibility/2006" xmlns:aink="http://schemas.microsoft.com/office/drawing/2016/ink" xmlns:am3d="http://schemas.microsoft.com/office/drawing/2017/model3d" xmlns:o="urn:schemas-microsoft-com:office:office" xmlns:r="http://schemas.openxmlformats.org/officeDocument/2006/relationships" xmlns:m="http://schemas.openxmlformats.org/officeDocument/2006/math" xmlns:v="urn:schemas-microsoft-com:vml" xmlns:wp14="http://schemas.microsoft.com/office/word/2010/wordprocessingDrawing" xmlns:wp="http://schemas.openxmlformats.org/drawingml/2006/wordprocessingDrawing" xmlns:w10="urn:schemas-microsoft-com:office:word" xmlns:w="http://schemas.openxmlformats.org/wordprocessingml/2006/main" xmlns:w14="http://schemas.microsoft.com/office/word/2010/wordml" xmlns:w15="http://schemas.microsoft.com/office/word/2012/wordml" xmlns:w16cid="http://schemas.microsoft.com/office/word/2016/wordml/cid" xmlns:w16se="http://schemas.microsoft.com/office/word/2015/wordml/symex" xmlns:wpg="http://schemas.microsoft.com/office/word/2010/wordprocessingGroup" xmlns:wpi="http://schemas.microsoft.com/office/word/2010/wordprocessingInk" xmlns:wne="http://schemas.microsoft.com/office/word/2006/wordml" xmlns:wps="http://schemas.microsoft.com/office/word/2010/wordprocessingShape" mc:Ignorable="w14 w15 w16se w16cid wp14">
+  <w:sdt>
+    <w:sdtPr>
+      <w:id w:val="305288595"/>
+      <w:docPartObj>
+        <w:docPartGallery w:val="Page Numbers (Bottom of Page)"/>
+        <w:docPartUnique/>
+      </w:docPartObj>
+    </w:sdtPr>
+    <w:sdtEndPr>
+      <w:rPr>
+        <w:noProof/>
+      </w:rPr>
+    </w:sdtEndPr>
+    <w:sdtContent>
+      <w:p>
+        <w:pPr>
+          <w:pStyle w:val="Footer"/>
+          <w:jc w:val="center"/>
+        </w:pPr>
+        <w:r>
+          <w:fldChar w:fldCharType="begin"/>
+        </w:r>
+        <w:r>
+          <w:instrText xml:space="preserve"> PAGE   \* MERGEFORMAT </w:instrText>
+        </w:r>
+        <w:r>
+          <w:fldChar w:fldCharType="separate"/>
+        </w:r>
+        <w:r>
+          <w:rPr>
+            <w:noProof/>
+          </w:rPr>
+          <w:t>2</w:t>
+        </w:r>
+        <w:r>
+          <w:rPr>
+            <w:noProof/>
+          </w:rPr>
+          <w:fldChar w:fldCharType="end"/>
+        </w:r>
+      </w:p>
+    </w:sdtContent>
+  </w:sdt>
+  <w:p>
+    <w:pPr>
+      <w:pStyle w:val="Footer"/>
+    </w:pPr>
+  </w:p>
+</w:ftr>
 </file>
 
 <file path=word/footnotes.xml><?xml version="1.0" encoding="utf-8"?>
@@ -1999,7 +1993,7 @@
 </file>
 
 <file path=customXml/itemProps1.xml><?xml version="1.0" encoding="utf-8"?>
-<ds:datastoreItem xmlns:ds="http://schemas.openxmlformats.org/officeDocument/2006/customXml" ds:itemID="{E002C66E-6EEF-49BE-9418-9CCB8191469D}">
+<ds:datastoreItem xmlns:ds="http://schemas.openxmlformats.org/officeDocument/2006/customXml" ds:itemID="{DECAAEBE-09BA-4735-8114-5BB150FFF49E}">
   <ds:schemaRefs>
     <ds:schemaRef ds:uri="http://schemas.openxmlformats.org/officeDocument/2006/bibliography"/>
   </ds:schemaRefs>

</xml_diff>